<commit_message>
nope. even removing whitespace did nothing.
I believe the school server is several hundred (maybe in the thousands) versions behind on PHP. The result is we cannot do this the way instructed on the server, as their version is incompatible and needs updated php. What a joke.
</commit_message>
<xml_diff>
--- a/Lab4_ClickableLinks.docx
+++ b/Lab4_ClickableLinks.docx
@@ -85,11 +85,6 @@
       </w:r>
     </w:p>
     <w:p>
-      <w:pPr>
-        <w:rPr>
-          <w:lang w:val="en-US"/>
-        </w:rPr>
-      </w:pPr>
       <w:r>
         <w:rPr>
           <w:lang w:val="en-US"/>
@@ -107,45 +102,309 @@
       </w:hyperlink>
     </w:p>
     <w:p>
-      <w:pPr>
-        <w:rPr>
-          <w:lang w:val="en-US"/>
-        </w:rPr>
-      </w:pPr>
-      <w:proofErr w:type="gramStart"/>
-      <w:r>
-        <w:rPr>
-          <w:lang w:val="en-US"/>
-        </w:rPr>
-        <w:t>STUDENT</w:t>
-      </w:r>
-      <w:proofErr w:type="gramEnd"/>
-      <w:r>
-        <w:rPr>
-          <w:lang w:val="en-US"/>
-        </w:rPr>
-        <w:t xml:space="preserve"> WITH GRADES:</w:t>
-      </w:r>
-    </w:p>
-    <w:p>
-      <w:pPr>
-        <w:rPr>
-          <w:lang w:val="en-US"/>
-        </w:rPr>
-      </w:pPr>
-      <w:proofErr w:type="gramStart"/>
-      <w:r>
-        <w:rPr>
-          <w:lang w:val="en-US"/>
-        </w:rPr>
-        <w:t>STUDENT</w:t>
-      </w:r>
-      <w:proofErr w:type="gramEnd"/>
-      <w:r>
-        <w:rPr>
-          <w:lang w:val="en-US"/>
-        </w:rPr>
-        <w:t xml:space="preserve"> WITHOUT GRADES:</w:t>
+      <w:r>
+        <w:rPr>
+          <w:lang w:val="en-US"/>
+        </w:rPr>
+        <w:t>REGISTER</w:t>
+      </w:r>
+      <w:r>
+        <w:rPr>
+          <w:lang w:val="en-US"/>
+        </w:rPr>
+        <w:t xml:space="preserve">: </w:t>
+      </w:r>
+      <w:hyperlink r:id="rId6" w:history="1">
+        <w:r>
+          <w:rPr>
+            <w:rStyle w:val="Hyperlink"/>
+            <w:lang w:val="en-US"/>
+          </w:rPr>
+          <w:t>https://opentech.durhamcollege.org/inft2100/macklemr/</w:t>
+        </w:r>
+        <w:r>
+          <w:rPr>
+            <w:rStyle w:val="Hyperlink"/>
+            <w:lang w:val="en-US"/>
+          </w:rPr>
+          <w:t>register</w:t>
+        </w:r>
+        <w:r>
+          <w:rPr>
+            <w:rStyle w:val="Hyperlink"/>
+            <w:lang w:val="en-US"/>
+          </w:rPr>
+          <w:t>.php</w:t>
+        </w:r>
+      </w:hyperlink>
+    </w:p>
+    <w:p>
+      <w:r>
+        <w:rPr>
+          <w:lang w:val="en-US"/>
+        </w:rPr>
+        <w:t>LOGIN</w:t>
+      </w:r>
+      <w:r>
+        <w:rPr>
+          <w:lang w:val="en-US"/>
+        </w:rPr>
+        <w:t xml:space="preserve">: </w:t>
+      </w:r>
+      <w:hyperlink r:id="rId7" w:history="1">
+        <w:r>
+          <w:rPr>
+            <w:rStyle w:val="Hyperlink"/>
+            <w:lang w:val="en-US"/>
+          </w:rPr>
+          <w:t>https://opentech.durhamcollege.org/inft2100/macklemr/</w:t>
+        </w:r>
+        <w:r>
+          <w:rPr>
+            <w:rStyle w:val="Hyperlink"/>
+            <w:lang w:val="en-US"/>
+          </w:rPr>
+          <w:t>login</w:t>
+        </w:r>
+        <w:r>
+          <w:rPr>
+            <w:rStyle w:val="Hyperlink"/>
+            <w:lang w:val="en-US"/>
+          </w:rPr>
+          <w:t>.php</w:t>
+        </w:r>
+      </w:hyperlink>
+    </w:p>
+    <w:p>
+      <w:r>
+        <w:rPr>
+          <w:lang w:val="en-US"/>
+        </w:rPr>
+        <w:t>LOGOUT</w:t>
+      </w:r>
+      <w:r>
+        <w:rPr>
+          <w:lang w:val="en-US"/>
+        </w:rPr>
+        <w:t xml:space="preserve">: </w:t>
+      </w:r>
+      <w:hyperlink r:id="rId8" w:history="1">
+        <w:r>
+          <w:rPr>
+            <w:rStyle w:val="Hyperlink"/>
+            <w:lang w:val="en-US"/>
+          </w:rPr>
+          <w:t>https://opentech.durhamcollege.org/inft2100/macklemr/</w:t>
+        </w:r>
+        <w:r>
+          <w:rPr>
+            <w:rStyle w:val="Hyperlink"/>
+            <w:lang w:val="en-US"/>
+          </w:rPr>
+          <w:t>logout</w:t>
+        </w:r>
+        <w:r>
+          <w:rPr>
+            <w:rStyle w:val="Hyperlink"/>
+            <w:lang w:val="en-US"/>
+          </w:rPr>
+          <w:t>.php</w:t>
+        </w:r>
+      </w:hyperlink>
+    </w:p>
+    <w:p>
+      <w:pPr>
+        <w:rPr>
+          <w:lang w:val="en-US"/>
+        </w:rPr>
+      </w:pPr>
+      <w:r>
+        <w:rPr>
+          <w:lang w:val="en-US"/>
+        </w:rPr>
+        <w:t>STUDENT WITH GRADES:</w:t>
+      </w:r>
+      <w:r>
+        <w:rPr>
+          <w:lang w:val="en-US"/>
+        </w:rPr>
+        <w:t xml:space="preserve"> 100900001, password123</w:t>
+      </w:r>
+    </w:p>
+    <w:p>
+      <w:pPr>
+        <w:rPr>
+          <w:lang w:val="en-US"/>
+        </w:rPr>
+      </w:pPr>
+      <w:r>
+        <w:rPr>
+          <w:lang w:val="en-US"/>
+        </w:rPr>
+        <w:t>STUDENT WITHOUT GRADES:</w:t>
+      </w:r>
+      <w:r>
+        <w:rPr>
+          <w:lang w:val="en-US"/>
+        </w:rPr>
+        <w:t xml:space="preserve"> 10090067, </w:t>
+      </w:r>
+      <w:r>
+        <w:rPr>
+          <w:lang w:val="en-US"/>
+        </w:rPr>
+        <w:t>danielRussell1</w:t>
+      </w:r>
+    </w:p>
+    <w:p>
+      <w:pPr>
+        <w:rPr>
+          <w:lang w:val="en-US"/>
+        </w:rPr>
+      </w:pPr>
+    </w:p>
+    <w:p>
+      <w:pPr>
+        <w:rPr>
+          <w:lang w:val="en-US"/>
+        </w:rPr>
+      </w:pPr>
+      <w:r>
+        <w:rPr>
+          <w:lang w:val="en-US"/>
+        </w:rPr>
+        <w:t xml:space="preserve">Note: the opentech server </w:t>
+      </w:r>
+      <w:r>
+        <w:rPr>
+          <w:lang w:val="en-US"/>
+        </w:rPr>
+        <w:t>has issues</w:t>
+      </w:r>
+      <w:r>
+        <w:rPr>
+          <w:lang w:val="en-US"/>
+        </w:rPr>
+        <w:t>, likely out of date PHP</w:t>
+      </w:r>
+      <w:r>
+        <w:rPr>
+          <w:lang w:val="en-US"/>
+        </w:rPr>
+        <w:t>:</w:t>
+      </w:r>
+    </w:p>
+    <w:p>
+      <w:pPr>
+        <w:rPr>
+          <w:lang w:val="en-US"/>
+        </w:rPr>
+      </w:pPr>
+      <w:hyperlink r:id="rId9" w:history="1">
+        <w:r>
+          <w:rPr>
+            <w:rStyle w:val="Hyperlink"/>
+            <w:lang w:val="en-US"/>
+          </w:rPr>
+          <w:t>https://stackoverflow.com/questions/16358361/php-headerredirect-not-working-on-live-server</w:t>
+        </w:r>
+      </w:hyperlink>
+    </w:p>
+    <w:p>
+      <w:pPr>
+        <w:rPr>
+          <w:lang w:val="en-US"/>
+        </w:rPr>
+      </w:pPr>
+      <w:hyperlink r:id="rId10" w:history="1">
+        <w:r>
+          <w:rPr>
+            <w:rStyle w:val="Hyperlink"/>
+            <w:lang w:val="en-US"/>
+          </w:rPr>
+          <w:t>https://www.sitepoint.com/community/t/my-header-redirect-is-not-working-on-the-live-server-at-least-1-2-of-it-isnt/350616/7</w:t>
+        </w:r>
+      </w:hyperlink>
+    </w:p>
+    <w:p>
+      <w:pPr>
+        <w:rPr>
+          <w:lang w:val="en-US"/>
+        </w:rPr>
+      </w:pPr>
+      <w:hyperlink r:id="rId11" w:history="1">
+        <w:r>
+          <w:rPr>
+            <w:rStyle w:val="Hyperlink"/>
+            <w:lang w:val="en-US"/>
+          </w:rPr>
+          <w:t>https://www.sitepoint.com/community/t/php-header-redirect-not-working-on-live-server/112187/6</w:t>
+        </w:r>
+      </w:hyperlink>
+    </w:p>
+    <w:p>
+      <w:pPr>
+        <w:rPr>
+          <w:lang w:val="en-US"/>
+        </w:rPr>
+      </w:pPr>
+      <w:r>
+        <w:rPr>
+          <w:lang w:val="en-US"/>
+        </w:rPr>
+        <w:t>A</w:t>
+      </w:r>
+      <w:r>
+        <w:rPr>
+          <w:lang w:val="en-US"/>
+        </w:rPr>
+        <w:t>nd thus the site redirect do not work correctly despite following all instructions and hours of debugging to remove whitespace and so on.</w:t>
+      </w:r>
+      <w:r>
+        <w:rPr>
+          <w:lang w:val="en-US"/>
+        </w:rPr>
+        <w:t xml:space="preserve"> The stated workaround in the Week 11 4_file_redirect slides </w:t>
+      </w:r>
+      <w:r>
+        <w:rPr>
+          <w:b/>
+          <w:bCs/>
+          <w:lang w:val="en-US"/>
+        </w:rPr>
+        <w:t>does not work</w:t>
+      </w:r>
+      <w:r>
+        <w:rPr>
+          <w:lang w:val="en-US"/>
+        </w:rPr>
+        <w:t xml:space="preserve"> on the opentech server.</w:t>
+      </w:r>
+    </w:p>
+    <w:p>
+      <w:pPr>
+        <w:rPr>
+          <w:lang w:val="en-US"/>
+        </w:rPr>
+      </w:pPr>
+      <w:r>
+        <w:rPr>
+          <w:lang w:val="en-US"/>
+        </w:rPr>
+        <w:t>This works 100% on a local server.</w:t>
+      </w:r>
+    </w:p>
+    <w:p>
+      <w:pPr>
+        <w:rPr>
+          <w:lang w:val="en-US"/>
+        </w:rPr>
+      </w:pPr>
+      <w:r>
+        <w:rPr>
+          <w:lang w:val="en-US"/>
+        </w:rPr>
+        <w:t>You will not be able to see validation output due to the issues on the opentech server, I will prioritize adding them to my demonstration video.</w:t>
       </w:r>
     </w:p>
     <w:sectPr>
@@ -882,7 +1141,6 @@
   <w:style w:type="character" w:default="1" w:styleId="DefaultParagraphFont">
     <w:name w:val="Default Paragraph Font"/>
     <w:uiPriority w:val="1"/>
-    <w:semiHidden/>
     <w:unhideWhenUsed/>
   </w:style>
   <w:style w:type="table" w:default="1" w:styleId="TableNormal">

</xml_diff>

<commit_message>
update clickable links 4
</commit_message>
<xml_diff>
--- a/Lab4_ClickableLinks.docx
+++ b/Lab4_ClickableLinks.docx
@@ -273,7 +273,21 @@
         <w:rPr>
           <w:lang w:val="en-US"/>
         </w:rPr>
-        <w:t xml:space="preserve">Note: the opentech server </w:t>
+        <w:t xml:space="preserve">Note: the </w:t>
+      </w:r>
+      <w:proofErr w:type="spellStart"/>
+      <w:r>
+        <w:rPr>
+          <w:lang w:val="en-US"/>
+        </w:rPr>
+        <w:t>opentech</w:t>
+      </w:r>
+      <w:proofErr w:type="spellEnd"/>
+      <w:r>
+        <w:rPr>
+          <w:lang w:val="en-US"/>
+        </w:rPr>
+        <w:t xml:space="preserve"> server </w:t>
       </w:r>
       <w:r>
         <w:rPr>
@@ -358,13 +372,41 @@
         <w:rPr>
           <w:lang w:val="en-US"/>
         </w:rPr>
-        <w:t>nd thus the site redirect do not work correctly despite following all instructions and hours of debugging to remove whitespace and so on.</w:t>
-      </w:r>
-      <w:r>
-        <w:rPr>
-          <w:lang w:val="en-US"/>
-        </w:rPr>
-        <w:t xml:space="preserve"> The stated workaround in the Week 11 4_file_redirect slides </w:t>
+        <w:t xml:space="preserve">nd </w:t>
+      </w:r>
+      <w:proofErr w:type="gramStart"/>
+      <w:r>
+        <w:rPr>
+          <w:lang w:val="en-US"/>
+        </w:rPr>
+        <w:t>thus</w:t>
+      </w:r>
+      <w:proofErr w:type="gramEnd"/>
+      <w:r>
+        <w:rPr>
+          <w:lang w:val="en-US"/>
+        </w:rPr>
+        <w:t xml:space="preserve"> the site redirect do not work correctly despite following all instructions and hours of debugging to remove whitespace and so on.</w:t>
+      </w:r>
+      <w:r>
+        <w:rPr>
+          <w:lang w:val="en-US"/>
+        </w:rPr>
+        <w:t xml:space="preserve"> The stated workaround in </w:t>
+      </w:r>
+      <w:proofErr w:type="gramStart"/>
+      <w:r>
+        <w:rPr>
+          <w:lang w:val="en-US"/>
+        </w:rPr>
+        <w:t>the Week 11</w:t>
+      </w:r>
+      <w:proofErr w:type="gramEnd"/>
+      <w:r>
+        <w:rPr>
+          <w:lang w:val="en-US"/>
+        </w:rPr>
+        <w:t xml:space="preserve"> 4_file_redirect slides </w:t>
       </w:r>
       <w:r>
         <w:rPr>
@@ -378,7 +420,67 @@
         <w:rPr>
           <w:lang w:val="en-US"/>
         </w:rPr>
-        <w:t xml:space="preserve"> on the opentech server.</w:t>
+        <w:t xml:space="preserve"> on the </w:t>
+      </w:r>
+      <w:proofErr w:type="spellStart"/>
+      <w:r>
+        <w:rPr>
+          <w:lang w:val="en-US"/>
+        </w:rPr>
+        <w:t>opentech</w:t>
+      </w:r>
+      <w:proofErr w:type="spellEnd"/>
+      <w:r>
+        <w:rPr>
+          <w:lang w:val="en-US"/>
+        </w:rPr>
+        <w:t xml:space="preserve"> server.</w:t>
+      </w:r>
+      <w:r>
+        <w:rPr>
+          <w:lang w:val="en-US"/>
+        </w:rPr>
+        <w:t xml:space="preserve"> Neither does removing all whitespace from the code before the header() call or wrapping the call in its own &lt;?</w:t>
+      </w:r>
+      <w:proofErr w:type="spellStart"/>
+      <w:r>
+        <w:rPr>
+          <w:lang w:val="en-US"/>
+        </w:rPr>
+        <w:t>php</w:t>
+      </w:r>
+      <w:proofErr w:type="spellEnd"/>
+      <w:r>
+        <w:rPr>
+          <w:lang w:val="en-US"/>
+        </w:rPr>
+        <w:t>&gt; tags.</w:t>
+      </w:r>
+      <w:r>
+        <w:rPr>
+          <w:lang w:val="en-US"/>
+        </w:rPr>
+        <w:t xml:space="preserve"> </w:t>
+      </w:r>
+      <w:r>
+        <w:rPr>
+          <w:lang w:val="en-US"/>
+        </w:rPr>
+        <w:t xml:space="preserve">I have also validated via PuTTY that the database on </w:t>
+      </w:r>
+      <w:proofErr w:type="spellStart"/>
+      <w:r>
+        <w:rPr>
+          <w:lang w:val="en-US"/>
+        </w:rPr>
+        <w:t>opentech</w:t>
+      </w:r>
+      <w:proofErr w:type="spellEnd"/>
+      <w:r>
+        <w:rPr>
+          <w:lang w:val="en-US"/>
+        </w:rPr>
+        <w:t xml:space="preserve"> is updated, it is not a database issue.</w:t>
       </w:r>
     </w:p>
     <w:p>
@@ -404,7 +506,21 @@
         <w:rPr>
           <w:lang w:val="en-US"/>
         </w:rPr>
-        <w:t>You will not be able to see validation output due to the issues on the opentech server, I will prioritize adding them to my demonstration video.</w:t>
+        <w:t xml:space="preserve">You will not be able to see validation output due to the issues on the </w:t>
+      </w:r>
+      <w:proofErr w:type="spellStart"/>
+      <w:r>
+        <w:rPr>
+          <w:lang w:val="en-US"/>
+        </w:rPr>
+        <w:t>opentech</w:t>
+      </w:r>
+      <w:proofErr w:type="spellEnd"/>
+      <w:r>
+        <w:rPr>
+          <w:lang w:val="en-US"/>
+        </w:rPr>
+        <w:t xml:space="preserve"> server, I will prioritize adding them to my demonstration video.</w:t>
       </w:r>
     </w:p>
     <w:sectPr>

</xml_diff>